<commit_message>
a bit of abstract
</commit_message>
<xml_diff>
--- a/Lsax_mating_ms.docx
+++ b/Lsax_mating_ms.docx
@@ -4,23 +4,267 @@
   <w:body>
     <w:p>
       <w:pPr>
+        <w:pStyle w:val="Title"/>
+      </w:pPr>
+      <w:r>
+        <w:t xml:space="preserve">Assortative</w:t>
+      </w:r>
+      <w:r>
+        <w:t xml:space="preserve"> </w:t>
+      </w:r>
+      <w:r>
+        <w:t xml:space="preserve">mating,</w:t>
+      </w:r>
+      <w:r>
+        <w:t xml:space="preserve"> </w:t>
+      </w:r>
+      <w:r>
+        <w:t xml:space="preserve">sexual</w:t>
+      </w:r>
+      <w:r>
+        <w:t xml:space="preserve"> </w:t>
+      </w:r>
+      <w:r>
+        <w:t xml:space="preserve">selection</w:t>
+      </w:r>
+      <w:r>
+        <w:t xml:space="preserve"> </w:t>
+      </w:r>
+      <w:r>
+        <w:t xml:space="preserve">and</w:t>
+      </w:r>
+      <w:r>
+        <w:t xml:space="preserve"> </w:t>
+      </w:r>
+      <w:r>
+        <w:t xml:space="preserve">their</w:t>
+      </w:r>
+      <w:r>
+        <w:t xml:space="preserve"> </w:t>
+      </w:r>
+      <w:r>
+        <w:t xml:space="preserve">consequences</w:t>
+      </w:r>
+      <w:r>
+        <w:t xml:space="preserve"> </w:t>
+      </w:r>
+      <w:r>
+        <w:t xml:space="preserve">for</w:t>
+      </w:r>
+      <w:r>
+        <w:t xml:space="preserve"> </w:t>
+      </w:r>
+      <w:r>
+        <w:t xml:space="preserve">gene</w:t>
+      </w:r>
+      <w:r>
+        <w:t xml:space="preserve"> </w:t>
+      </w:r>
+      <w:r>
+        <w:t xml:space="preserve">flow</w:t>
+      </w:r>
+      <w:r>
+        <w:t xml:space="preserve"> </w:t>
+      </w:r>
+      <w:r>
+        <w:t xml:space="preserve">in</w:t>
+      </w:r>
+      <w:r>
+        <w:t xml:space="preserve"> </w:t>
+      </w:r>
+      <w:r>
+        <w:rPr>
+          <w:i/>
+        </w:rPr>
+        <w:t xml:space="preserve">Littorina</w:t>
+      </w:r>
+    </w:p>
+    <w:p>
+      <w:pPr>
+        <w:pStyle w:val="Author"/>
+      </w:pPr>
+      <w:r>
+        <w:t xml:space="preserve">Samuel Perini</w:t>
+      </w:r>
+      <w:r>
+        <w:rPr>
+          <w:vertAlign w:val="superscript"/>
+        </w:rPr>
+        <w:t xml:space="preserve">1</w:t>
+      </w:r>
+      <w:r>
+        <w:rPr>
+          <w:vertAlign w:val="superscript"/>
+        </w:rPr>
+        <w:t xml:space="preserve">,</w:t>
+      </w:r>
+      <w:r>
+        <w:rPr>
+          <w:vertAlign w:val="superscript"/>
+        </w:rPr>
+        <w:t xml:space="preserve">✉</w:t>
+      </w:r>
+      <w:r>
+        <w:t xml:space="preserve">,</w:t>
+      </w:r>
+      <w:r>
+        <w:t xml:space="preserve"> </w:t>
+      </w:r>
+      <w:r>
+        <w:t xml:space="preserve">Marina Rafajlović</w:t>
+      </w:r>
+      <w:r>
+        <w:rPr>
+          <w:vertAlign w:val="superscript"/>
+        </w:rPr>
+        <w:t xml:space="preserve">1</w:t>
+      </w:r>
+      <w:r>
+        <w:t xml:space="preserve">,</w:t>
+      </w:r>
+      <w:r>
+        <w:t xml:space="preserve"> </w:t>
+      </w:r>
+      <w:r>
+        <w:t xml:space="preserve">Anja M. Westram</w:t>
+      </w:r>
+      <w:r>
+        <w:rPr>
+          <w:vertAlign w:val="superscript"/>
+        </w:rPr>
+        <w:t xml:space="preserve">2</w:t>
+      </w:r>
+      <w:r>
+        <w:t xml:space="preserve">,</w:t>
+      </w:r>
+      <w:r>
+        <w:t xml:space="preserve"> </w:t>
+      </w:r>
+      <w:r>
+        <w:t xml:space="preserve">Kerstin Johannesson</w:t>
+      </w:r>
+      <w:r>
+        <w:rPr>
+          <w:vertAlign w:val="superscript"/>
+        </w:rPr>
+        <w:t xml:space="preserve">1</w:t>
+      </w:r>
+      <w:r>
+        <w:t xml:space="preserve">,</w:t>
+      </w:r>
+      <w:r>
+        <w:t xml:space="preserve"> </w:t>
+      </w:r>
+      <w:r>
+        <w:t xml:space="preserve">and</w:t>
+      </w:r>
+      <w:r>
+        <w:t xml:space="preserve"> </w:t>
+      </w:r>
+      <w:r>
+        <w:t xml:space="preserve">Roger K. Butlin</w:t>
+      </w:r>
+      <w:r>
+        <w:rPr>
+          <w:vertAlign w:val="superscript"/>
+        </w:rPr>
+        <w:t xml:space="preserve">3</w:t>
+      </w:r>
+    </w:p>
+    <w:p>
+      <w:pPr>
+        <w:pStyle w:val="FirstParagraph"/>
+      </w:pPr>
+      <w:r>
+        <w:rPr>
+          <w:vertAlign w:val="superscript"/>
+        </w:rPr>
+        <w:t xml:space="preserve">1</w:t>
+      </w:r>
+      <w:r>
+        <w:t xml:space="preserve"> </w:t>
+      </w:r>
+      <w:r>
+        <w:t xml:space="preserve">Department of Marine Sciences, University of Gothenburg, 40530 Gothenburg, Sweden</w:t>
+      </w:r>
+      <w:r>
+        <w:br/>
+      </w:r>
+      <w:r>
+        <w:rPr>
+          <w:vertAlign w:val="superscript"/>
+        </w:rPr>
+        <w:t xml:space="preserve">2</w:t>
+      </w:r>
+      <w:r>
+        <w:t xml:space="preserve"> </w:t>
+      </w:r>
+      <w:r>
+        <w:t xml:space="preserve">IST Austria, Am Campus 1, 3400 Klosterneuburg, Austria</w:t>
+      </w:r>
+      <w:r>
+        <w:br/>
+      </w:r>
+      <w:r>
+        <w:rPr>
+          <w:vertAlign w:val="superscript"/>
+        </w:rPr>
+        <w:t xml:space="preserve">3</w:t>
+      </w:r>
+      <w:r>
+        <w:t xml:space="preserve"> </w:t>
+      </w:r>
+      <w:r>
+        <w:t xml:space="preserve">Department of Animal and Plant Sciences, University of Sheffield, UK</w:t>
+      </w:r>
+    </w:p>
+    <w:p>
+      <w:pPr>
+        <w:pStyle w:val="BodyText"/>
+      </w:pPr>
+      <w:r>
+        <w:rPr>
+          <w:vertAlign w:val="superscript"/>
+        </w:rPr>
+        <w:t xml:space="preserve">✉</w:t>
+      </w:r>
+      <w:r>
+        <w:t xml:space="preserve"> </w:t>
+      </w:r>
+      <w:r>
+        <w:t xml:space="preserve">Correspondence:</w:t>
+      </w:r>
+      <w:r>
+        <w:t xml:space="preserve"> </w:t>
+      </w:r>
+      <w:hyperlink r:id="rId20">
+        <w:r>
+          <w:rPr>
+            <w:rStyle w:val="Hyperlink"/>
+          </w:rPr>
+          <w:t xml:space="preserve">Samuel Perini &lt;samuel.perini@gu.se&gt;</w:t>
+        </w:r>
+      </w:hyperlink>
+    </w:p>
+    <w:p>
+      <w:pPr>
         <w:pStyle w:val="Heading1"/>
       </w:pPr>
-      <w:bookmarkStart w:id="20" w:name="toadd"/>
+      <w:bookmarkStart w:id="21" w:name="toadd"/>
       <w:r>
         <w:t xml:space="preserve">TOADD</w:t>
       </w:r>
-      <w:bookmarkEnd w:id="20"/>
+      <w:bookmarkEnd w:id="21"/>
     </w:p>
     <w:p>
       <w:pPr>
         <w:pStyle w:val="Heading2"/>
       </w:pPr>
-      <w:bookmarkStart w:id="21" w:name="intro"/>
+      <w:bookmarkStart w:id="22" w:name="intro"/>
       <w:r>
         <w:t xml:space="preserve">Intro</w:t>
       </w:r>
-      <w:bookmarkEnd w:id="21"/>
+      <w:bookmarkEnd w:id="22"/>
     </w:p>
     <w:p>
       <w:pPr>
@@ -38,36 +282,66 @@
       <w:r>
         <w:t xml:space="preserve">.</w:t>
       </w:r>
+      <w:r>
+        <w:br/>
+      </w:r>
+      <w:r>
+        <w:t xml:space="preserve">List of studies where different directions of sexual selection have been modelled</w:t>
+      </w:r>
+      <w:r>
+        <w:t xml:space="preserve"> </w:t>
+      </w:r>
+      <w:r>
+        <w:t xml:space="preserve">(Servedio 2016)</w:t>
+      </w:r>
+      <w:r>
+        <w:t xml:space="preserve">.</w:t>
+      </w:r>
+      <w:r>
+        <w:br/>
+      </w:r>
+      <w:r>
+        <w:t xml:space="preserve">Sensory bias can be used as a case where sexual selection can take different selection and thus, either promote or impede complete reproductive isolation</w:t>
+      </w:r>
+      <w:r>
+        <w:t xml:space="preserve"> </w:t>
+      </w:r>
+      <w:r>
+        <w:t xml:space="preserve">(Panhuis et al. 2001)</w:t>
+      </w:r>
+      <w:r>
+        <w:t xml:space="preserve">.</w:t>
+      </w:r>
     </w:p>
     <w:p>
       <w:pPr>
         <w:pStyle w:val="Heading2"/>
       </w:pPr>
-      <w:bookmarkStart w:id="22" w:name="methods"/>
+      <w:bookmarkStart w:id="23" w:name="methods"/>
       <w:r>
         <w:t xml:space="preserve">Methods</w:t>
       </w:r>
-      <w:bookmarkEnd w:id="22"/>
+      <w:bookmarkEnd w:id="23"/>
     </w:p>
     <w:p>
       <w:pPr>
         <w:pStyle w:val="Heading2"/>
       </w:pPr>
-      <w:bookmarkStart w:id="23" w:name="results"/>
+      <w:bookmarkStart w:id="24" w:name="results"/>
       <w:r>
         <w:t xml:space="preserve">Results</w:t>
       </w:r>
-      <w:bookmarkEnd w:id="23"/>
+      <w:bookmarkEnd w:id="24"/>
     </w:p>
     <w:p>
       <w:pPr>
         <w:pStyle w:val="Heading2"/>
       </w:pPr>
-      <w:bookmarkStart w:id="24" w:name="discussion"/>
+      <w:bookmarkStart w:id="25" w:name="discussion"/>
       <w:r>
         <w:t xml:space="preserve">Discussion</w:t>
       </w:r>
-      <w:bookmarkEnd w:id="24"/>
+      <w:bookmarkEnd w:id="25"/>
     </w:p>
     <w:p>
       <w:pPr>
@@ -79,6 +353,27 @@
       <w:r>
         <w:t xml:space="preserve">Assortment and how it varies along clines</w:t>
       </w:r>
+      <w:r>
+        <w:br/>
+      </w:r>
+      <w:r>
+        <w:t xml:space="preserve">Multiple factors can cause assortative mating such as mate availability and mating constraints</w:t>
+      </w:r>
+      <w:r>
+        <w:t xml:space="preserve"> </w:t>
+      </w:r>
+      <w:r>
+        <w:t xml:space="preserve">(Crespi 1989)</w:t>
+      </w:r>
+      <w:r>
+        <w:t xml:space="preserve">. Can natural selection influence mate availability with different intensity across the wave-crab habitat boundary? and what about constraints due to different shell sizes?</w:t>
+      </w:r>
+      <w:r>
+        <w:br/>
+      </w:r>
+      <w:r>
+        <w:t xml:space="preserve">Natural selection can also decrease the variance of the target trait over time and the level of this reduction does not have to be equal along the environmental cline. As the trait variance is reduced, more in one habitat than the other, the strength of assortment will follow the same pattern of reduction because assortment depends on the covariance of the female and male trait. Therefore, our inference of the strength of assortment is actually the likely result of a differential effect of natural selection on the size distribution of Crab and Wave populations. Specifically, natural selection seems to act more strongly in the crab habitat compared to the wave habitat.</w:t>
+      </w:r>
     </w:p>
     <w:p>
       <w:pPr>
@@ -101,6 +396,21 @@
       <w:r>
         <w:t xml:space="preserve">Lack of ecotype effects</w:t>
       </w:r>
+      <w:r>
+        <w:br/>
+      </w:r>
+      <w:r>
+        <w:t xml:space="preserve">The evolution of a mating trait can be under sexual selection as females express preferences for certain trait values. These preferences can have originated because the male trait is an indicator of fitness (Fisherian runaway) but they can have also evolved independently from the male mating signal. A typical example of the latter situation is when a male trait arise and it is favoured by the female sensory bias</w:t>
+      </w:r>
+      <w:r>
+        <w:t xml:space="preserve"> </w:t>
+      </w:r>
+      <w:r>
+        <w:t xml:space="preserve">(Basolo 1990; Panhuis et al. 2001)</w:t>
+      </w:r>
+      <w:r>
+        <w:t xml:space="preserve">.</w:t>
+      </w:r>
     </w:p>
     <w:p>
       <w:pPr>
@@ -118,18 +428,6 @@
       <w:r>
         <w:t xml:space="preserve">The absence of a clear and different mating pattern between Crab and Wave populations suggests that assortment by size was not simply a by-product of local adaptation but rather it existed before the formation of ecotypes. Imagine a population of snails where females tend to be overall larger than males. The common mating pattern would be for a female to pair more likely with a smaller male. This ancestral mating bias due to sexual size dimorphism can generate stabilising sexual selection for smaller than average male size. If both environmental conditions and size variation allow for local adaptation, two distinct populations would form due to divergent natural selection on size and the combination of the ancestral mating bias and the recent size divergence would reduce mating probability between the two ecotypes while maintaining the same mating pattern. Conversely, we would have expected an obvious difference between Crab and Wave mating pattern if assortment originated as a by-product of ecological speciation.</w:t>
       </w:r>
-      <w:r>
-        <w:br/>
-      </w:r>
-      <w:r>
-        <w:t xml:space="preserve">Mating constraints (</w:t>
-      </w:r>
-      <w:r>
-        <w:t xml:space="preserve">Crespi (1989)</w:t>
-      </w:r>
-      <w:r>
-        <w:t xml:space="preserve">).</w:t>
-      </w:r>
     </w:p>
     <w:p>
       <w:pPr>
@@ -152,6 +450,45 @@
       <w:r>
         <w:t xml:space="preserve">Some speculation about impact on the origin of ecotypes</w:t>
       </w:r>
+      <w:r>
+        <w:br/>
+      </w:r>
+      <w:r>
+        <w:t xml:space="preserve">A previous individual-based model predicted that pre-existing mating preferences were responsible for the inhibition of ecotype formation</w:t>
+      </w:r>
+      <w:r>
+        <w:t xml:space="preserve"> </w:t>
+      </w:r>
+      <w:r>
+        <w:t xml:space="preserve">(Sadedin et al. 2009)</w:t>
+      </w:r>
+      <w:r>
+        <w:t xml:space="preserve">. Yet, in our simulations we were able to predict that assortative mating and sexual selection contribute to the reduction in gene flow between Crab and Wave populations. However, the sexual barrier is not a primary isolating component underlying the origin of ecotypes but it has instead evolved after local adaptation exploiting the pre-existing bias based on size. This is something that was not possible to test with our data but it is a likely hypothesis given the lack of ecotype effects on the mating pattern, the resulting direction of sexual selection from sexual size dimorphism and the evidence for the ecological barrier to gene glow between Crab and Wave populations. Another assumption that we make is that differences in size are correlated with differences in the female preferences as assortment in</w:t>
+      </w:r>
+      <w:r>
+        <w:t xml:space="preserve"> </w:t>
+      </w:r>
+      <w:r>
+        <w:rPr>
+          <w:i/>
+        </w:rPr>
+        <w:t xml:space="preserve">L. saxatilis</w:t>
+      </w:r>
+      <w:r>
+        <w:t xml:space="preserve"> </w:t>
+      </w:r>
+      <w:r>
+        <w:t xml:space="preserve">is considered to be under the phenotype matching or similarity-like rule. The correlation or coevolution between male sexually selected traits and female preferences is the first requirement for sexual selection being involved in speciation</w:t>
+      </w:r>
+      <w:r>
+        <w:t xml:space="preserve"> </w:t>
+      </w:r>
+      <w:r>
+        <w:t xml:space="preserve">(Panhuis et al. 2001)</w:t>
+      </w:r>
+      <w:r>
+        <w:t xml:space="preserve">.</w:t>
+      </w:r>
     </w:p>
     <w:p>
       <w:pPr>
@@ -161,41 +498,185 @@
         </w:numPr>
       </w:pPr>
       <w:r>
-        <w:t xml:space="preserve">Broader comparison (i.e. beyond Littorina) on multiple-effect traits and on barrier effects of assortment in HZs (compare to Irwin and to Jiggins &amp; Mallet, maybe Wolf, maybe Gay et al.).</w:t>
+        <w:t xml:space="preserve">Broader comparison (i.e. beyond Littorina) on multiple-effect traits and on barrier effects of assortment in HZs (compare to Irwin and to</w:t>
+      </w:r>
+      <w:r>
+        <w:t xml:space="preserve"> </w:t>
+      </w:r>
+      <w:r>
+        <w:t xml:space="preserve">(Jiggins and Mallet 2000)</w:t>
+      </w:r>
+      <w:r>
+        <w:t xml:space="preserve">, maybe Wolf, maybe Gay et al.).</w:t>
+      </w:r>
+      <w:r>
+        <w:br/>
+      </w:r>
+      <w:r>
+        <w:t xml:space="preserve">Speciation by sexual selection and assortative mating has been simulated in many theoretical studies but how this evolutionary process unfolds in natural populations remains a challenging task. Models of speciation benefit from … A general agreement across the different models of assortative mating is that …</w:t>
+      </w:r>
+      <w:r>
+        <w:t xml:space="preserve"> </w:t>
+      </w:r>
+      <w:r>
+        <w:t xml:space="preserve">(Kopp et al. 2018)</w:t>
+      </w:r>
+      <w:r>
+        <w:t xml:space="preserve">. Also, prezygotic barriers …</w:t>
+      </w:r>
+      <w:r>
+        <w:t xml:space="preserve"> </w:t>
+      </w:r>
+      <w:r>
+        <w:t xml:space="preserve">(Irwin 2019)</w:t>
+      </w:r>
+      <w:r>
+        <w:t xml:space="preserve">. These predictions have been supported by a few empirical studies on model organisms … For the majority of natural populations identifying the individual component of isolation, the genetic basis and the traits involved does still represent an obstacle for the evidence of the role of assortment and sexual selection in speciation. For example, …</w:t>
+      </w:r>
+      <w:r>
+        <w:t xml:space="preserve"> </w:t>
+      </w:r>
+      <w:r>
+        <w:t xml:space="preserve">(Panhuis et al. 2001)</w:t>
+      </w:r>
+      <w:r>
+        <w:t xml:space="preserve">. Multiple-effect traits can be particularly effective for the reduction of gene flow, especially when they serve as a transfer between divergent natural selection and assortative mating. However, the presence of such a trait does not imply the evolution of complete reproductive isolation because depending on the nature of the preference and its relationship with the mating signal, two distinct populations can either merge or stall while they keep exchanging migrants/genes. If the preference itself is not under direct divergent selection across the hybrid zone and is not associated with the mating signal, the strength of the sexual barrier is predicted to be weak and have a marginal contribution to population divergence with gene flow.</w:t>
+      </w:r>
+    </w:p>
+    <w:p>
+      <w:pPr>
+        <w:pStyle w:val="FirstParagraph"/>
+      </w:pPr>
+      <w:r>
+        <w:t xml:space="preserve">The underlying theory agrees on what is the most favourable scenario for the split of two species that are reproductively isolated and what is the scenario where speciation will be inhibited. There are examples in the wild of these two extremes but these are rarely encountered. Most of the biological cases will occur in between and they will also be influenced by a combination of components of isolation. For example, starting from a relatively simple scenario</w:t>
+      </w:r>
+      <w:r>
+        <w:t xml:space="preserve"> </w:t>
+      </w:r>
+      <w:r>
+        <w:t xml:space="preserve">(Servedio 2016)</w:t>
+      </w:r>
+      <w:r>
+        <w:t xml:space="preserve"> </w:t>
+      </w:r>
+      <w:r>
+        <w:t xml:space="preserve">… Moving onto hybrid zones</w:t>
+      </w:r>
+      <w:r>
+        <w:t xml:space="preserve"> </w:t>
+      </w:r>
+      <w:r>
+        <w:t xml:space="preserve">(Irwin 2019)</w:t>
+      </w:r>
+      <w:r>
+        <w:t xml:space="preserve"> </w:t>
+      </w:r>
+      <w:r>
+        <w:t xml:space="preserve">…</w:t>
       </w:r>
     </w:p>
     <w:p>
       <w:pPr>
         <w:pStyle w:val="Heading1"/>
       </w:pPr>
-      <w:bookmarkStart w:id="25" w:name="references"/>
+      <w:bookmarkStart w:id="26" w:name="references"/>
       <w:r>
         <w:t xml:space="preserve">References</w:t>
       </w:r>
-      <w:bookmarkEnd w:id="25"/>
-    </w:p>
-    <w:bookmarkStart w:id="28" w:name="refs"/>
-    <w:bookmarkStart w:id="26" w:name="ref-crespi1989"/>
+      <w:bookmarkEnd w:id="26"/>
+    </w:p>
+    <w:bookmarkStart w:id="36" w:name="refs"/>
+    <w:bookmarkStart w:id="27" w:name="ref-basolo1990"/>
     <w:p>
       <w:pPr>
         <w:pStyle w:val="Bibliography"/>
       </w:pPr>
       <w:r>
+        <w:t xml:space="preserve">Basolo, A. L. 1990. Female preference predates the evolution of the sword in swordtail fish. Science 250:808–810.</w:t>
+      </w:r>
+    </w:p>
+    <w:bookmarkEnd w:id="27"/>
+    <w:bookmarkStart w:id="28" w:name="ref-crespi1989"/>
+    <w:p>
+      <w:pPr>
+        <w:pStyle w:val="Bibliography"/>
+      </w:pPr>
+      <w:r>
         <w:t xml:space="preserve">Crespi, B. J. 1989. Causes of assortative mating in arthropods. Animal Behaviour 38:980–1000.</w:t>
       </w:r>
     </w:p>
-    <w:bookmarkEnd w:id="26"/>
-    <w:bookmarkStart w:id="27" w:name="ref-kirkpatrickandnuismer2004"/>
+    <w:bookmarkEnd w:id="28"/>
+    <w:bookmarkStart w:id="29" w:name="ref-irwin2019"/>
     <w:p>
       <w:pPr>
         <w:pStyle w:val="Bibliography"/>
       </w:pPr>
       <w:r>
+        <w:t xml:space="preserve">Irwin, D. E. 2019. Assortative mating in hybrid zones is remarkably ineffective in promoting speciation. bioRxiv 637678.</w:t>
+      </w:r>
+    </w:p>
+    <w:bookmarkEnd w:id="29"/>
+    <w:bookmarkStart w:id="30" w:name="ref-jigginsandmallet2000"/>
+    <w:p>
+      <w:pPr>
+        <w:pStyle w:val="Bibliography"/>
+      </w:pPr>
+      <w:r>
+        <w:t xml:space="preserve">Jiggins, C. D., and J. Mallet. 2000. Bimodal hybrid zones and speciation. Trends in Ecology &amp; Evolution 15:250–255.</w:t>
+      </w:r>
+    </w:p>
+    <w:bookmarkEnd w:id="30"/>
+    <w:bookmarkStart w:id="31" w:name="ref-kirkpatrickandnuismer2004"/>
+    <w:p>
+      <w:pPr>
+        <w:pStyle w:val="Bibliography"/>
+      </w:pPr>
+      <w:r>
         <w:t xml:space="preserve">Kirkpatrick, M., and S. L. Nuismer. 2004. Sexual selection can constrain sympatric speciation. Proceedings of the Royal Society of London. Series B: Biological Sciences 271:687–693.</w:t>
       </w:r>
     </w:p>
-    <w:bookmarkEnd w:id="27"/>
-    <w:bookmarkEnd w:id="28"/>
+    <w:bookmarkEnd w:id="31"/>
+    <w:bookmarkStart w:id="32" w:name="ref-kopp2018"/>
+    <w:p>
+      <w:pPr>
+        <w:pStyle w:val="Bibliography"/>
+      </w:pPr>
+      <w:r>
+        <w:t xml:space="preserve">Kopp, M., M. R. Servedio, T. C. Mendelson, R. J. Safran, R. L. Rodrı́guez, M. E. Hauber, E. C. Scordato, L. B. Symes, C. N. Balakrishnan, D. M. Zonana, and others. 2018. Mechanisms of assortative mating in speciation with gene flow: Connecting theory and empirical research. The American Naturalist 191:1–20.</w:t>
+      </w:r>
+    </w:p>
+    <w:bookmarkEnd w:id="32"/>
+    <w:bookmarkStart w:id="33" w:name="ref-panhuis2001"/>
+    <w:p>
+      <w:pPr>
+        <w:pStyle w:val="Bibliography"/>
+      </w:pPr>
+      <w:r>
+        <w:t xml:space="preserve">Panhuis, T. M., R. Butlin, M. Zuk, and T. Tregenza. 2001. Sexual selection and speciation. Trends in ecology &amp; evolution 16:364–371.</w:t>
+      </w:r>
+    </w:p>
+    <w:bookmarkEnd w:id="33"/>
+    <w:bookmarkStart w:id="34" w:name="ref-sadedin2009"/>
+    <w:p>
+      <w:pPr>
+        <w:pStyle w:val="Bibliography"/>
+      </w:pPr>
+      <w:r>
+        <w:t xml:space="preserve">Sadedin, S., J. Hollander, M. Panova, K. Johannesson, and S. Gavrilets. 2009. Case studies and mathematical models of ecological speciation. 3: Ecotype formation in a swedish snail. Molecular Ecology 18:4006–4023.</w:t>
+      </w:r>
+    </w:p>
+    <w:bookmarkEnd w:id="34"/>
+    <w:bookmarkStart w:id="35" w:name="ref-servedio2016"/>
+    <w:p>
+      <w:pPr>
+        <w:pStyle w:val="Bibliography"/>
+      </w:pPr>
+      <w:r>
+        <w:t xml:space="preserve">Servedio, M. R. 2016. Geography, assortative mating, and the effects of sexual selection on speciation with gene flow. Evolutionary Applications 9:91–102.</w:t>
+      </w:r>
+    </w:p>
+    <w:bookmarkEnd w:id="35"/>
+    <w:bookmarkEnd w:id="36"/>
     <w:sectPr/>
   </w:body>
 </w:document>

</xml_diff>

<commit_message>
one more ref draft 14
</commit_message>
<xml_diff>
--- a/Lsax_mating_ms.docx
+++ b/Lsax_mating_ms.docx
@@ -745,7 +745,7 @@
         <w:br/>
       </w:r>
       <w:r>
-        <w:t xml:space="preserve">(Barton and Bengtsson 1986; Galindo et al. 2013; Janicke et al. 2019)</w:t>
+        <w:t xml:space="preserve">(Barton and Bengtsson 1986; Sadedin et al. 2009; Galindo et al. 2013; Janicke et al. 2019)</w:t>
       </w:r>
     </w:p>
     <w:p>
@@ -758,7 +758,7 @@
       </w:r>
       <w:bookmarkEnd w:id="21"/>
     </w:p>
-    <w:bookmarkStart w:id="90" w:name="refs"/>
+    <w:bookmarkStart w:id="91" w:name="refs"/>
     <w:bookmarkStart w:id="22" w:name="ref-bartonandbengtsson1986"/>
     <w:p>
       <w:pPr>
@@ -1493,7 +1493,17 @@
       </w:r>
     </w:p>
     <w:bookmarkEnd w:id="76"/>
-    <w:bookmarkStart w:id="77" w:name="ref-saltin2013"/>
+    <w:bookmarkStart w:id="77" w:name="ref-sadedin2009"/>
+    <w:p>
+      <w:pPr>
+        <w:pStyle w:val="Bibliography"/>
+      </w:pPr>
+      <w:r>
+        <w:t xml:space="preserve">Sadedin, S., J. Hollander, M. Panova, K. Johannesson, and S. Gavrilets. 2009. Case studies and mathematical models of ecological speciation. 3: Ecotype formation in a swedish snail. Molecular Ecology 18:4006–4023.</w:t>
+      </w:r>
+    </w:p>
+    <w:bookmarkEnd w:id="77"/>
+    <w:bookmarkStart w:id="78" w:name="ref-saltin2013"/>
     <w:p>
       <w:pPr>
         <w:pStyle w:val="Bibliography"/>
@@ -1517,8 +1527,8 @@
         <w:t xml:space="preserve">(W. Turton, 1825). Journal of Molluscan Studies 79:128–132.</w:t>
       </w:r>
     </w:p>
-    <w:bookmarkEnd w:id="77"/>
-    <w:bookmarkStart w:id="78" w:name="ref-saur1990"/>
+    <w:bookmarkEnd w:id="78"/>
+    <w:bookmarkStart w:id="79" w:name="ref-saur1990"/>
     <w:p>
       <w:pPr>
         <w:pStyle w:val="Bibliography"/>
@@ -1572,8 +1582,8 @@
         <w:t xml:space="preserve">Progress in littorinid and muricid biology. Springer.</w:t>
       </w:r>
     </w:p>
-    <w:bookmarkEnd w:id="78"/>
-    <w:bookmarkStart w:id="79" w:name="ref-seehausen1999"/>
+    <w:bookmarkEnd w:id="79"/>
+    <w:bookmarkStart w:id="80" w:name="ref-seehausen1999"/>
     <w:p>
       <w:pPr>
         <w:pStyle w:val="Bibliography"/>
@@ -1582,8 +1592,8 @@
         <w:t xml:space="preserve">Seehausen, O., P. J. Mayhew, and J. J. M. Van Alphen. 1999. Evolution of colour patterns in east african cichlid fish. Journal of Evolutionary Biology 12:514–534.</w:t>
       </w:r>
     </w:p>
-    <w:bookmarkEnd w:id="79"/>
-    <w:bookmarkStart w:id="80" w:name="ref-servedio2009"/>
+    <w:bookmarkEnd w:id="80"/>
+    <w:bookmarkStart w:id="81" w:name="ref-servedio2009"/>
     <w:p>
       <w:pPr>
         <w:pStyle w:val="Bibliography"/>
@@ -1592,8 +1602,8 @@
         <w:t xml:space="preserve">Servedio, M. R. 2009. The role of linkage disequilibrium in the evolution of premating isolation. Heredity 102:51–56.</w:t>
       </w:r>
     </w:p>
-    <w:bookmarkEnd w:id="80"/>
-    <w:bookmarkStart w:id="81" w:name="ref-servedioandboughman2017"/>
+    <w:bookmarkEnd w:id="81"/>
+    <w:bookmarkStart w:id="82" w:name="ref-servedioandboughman2017"/>
     <w:p>
       <w:pPr>
         <w:pStyle w:val="Bibliography"/>
@@ -1602,8 +1612,8 @@
         <w:t xml:space="preserve">Servedio, M. R., and J. W. Boughman. 2017. The role of sexual selection in local adaptation and speciation. Annual Review of Ecology, Evolution, and Systematics 48:85–109.</w:t>
       </w:r>
     </w:p>
-    <w:bookmarkEnd w:id="81"/>
-    <w:bookmarkStart w:id="82" w:name="ref-servedioandhermisson2019"/>
+    <w:bookmarkEnd w:id="82"/>
+    <w:bookmarkStart w:id="83" w:name="ref-servedioandhermisson2019"/>
     <w:p>
       <w:pPr>
         <w:pStyle w:val="Bibliography"/>
@@ -1612,8 +1622,8 @@
         <w:t xml:space="preserve">Servedio, M. R., and J. Hermisson. 2019. The evolution of partial reproductive isolation as an adaptive optimum. Evolution 74:4–14.</w:t>
       </w:r>
     </w:p>
-    <w:bookmarkEnd w:id="82"/>
-    <w:bookmarkStart w:id="83" w:name="ref-servedioandkopp2012"/>
+    <w:bookmarkEnd w:id="83"/>
+    <w:bookmarkStart w:id="84" w:name="ref-servedioandkopp2012"/>
     <w:p>
       <w:pPr>
         <w:pStyle w:val="Bibliography"/>
@@ -1622,8 +1632,8 @@
         <w:t xml:space="preserve">Servedio, M. R., and M. Kopp. 2012. Sexual selection and magic traits in speciation with gene flow. Current Zoology 58:510–516.</w:t>
       </w:r>
     </w:p>
-    <w:bookmarkEnd w:id="83"/>
-    <w:bookmarkStart w:id="84" w:name="ref-servedioandnoor2003"/>
+    <w:bookmarkEnd w:id="84"/>
+    <w:bookmarkStart w:id="85" w:name="ref-servedioandnoor2003"/>
     <w:p>
       <w:pPr>
         <w:pStyle w:val="Bibliography"/>
@@ -1632,8 +1642,8 @@
         <w:t xml:space="preserve">Servedio, M. R., and M. A. Noor. 2003. The role of reinforcement in speciation: Theory and data. Annual Review of Ecology, Evolution, and Systematics 34:339–364.</w:t>
       </w:r>
     </w:p>
-    <w:bookmarkEnd w:id="84"/>
-    <w:bookmarkStart w:id="85" w:name="ref-servedio2011"/>
+    <w:bookmarkEnd w:id="85"/>
+    <w:bookmarkStart w:id="86" w:name="ref-servedio2011"/>
     <w:p>
       <w:pPr>
         <w:pStyle w:val="Bibliography"/>
@@ -1642,8 +1652,8 @@
         <w:t xml:space="preserve">Servedio, M. R., G. S. Van Doorn, M. Kopp, A. M. Frame, and P. Nosil. 2011. Magic traits in speciation: “Magic” but not rare? Trends in Ecology &amp; Evolution 26:389–397.</w:t>
       </w:r>
     </w:p>
-    <w:bookmarkEnd w:id="85"/>
-    <w:bookmarkStart w:id="86" w:name="ref-smadjaandbutlin2011"/>
+    <w:bookmarkEnd w:id="86"/>
+    <w:bookmarkStart w:id="87" w:name="ref-smadjaandbutlin2011"/>
     <w:p>
       <w:pPr>
         <w:pStyle w:val="Bibliography"/>
@@ -1652,8 +1662,8 @@
         <w:t xml:space="preserve">Smadja, C. M., and R. K. Butlin. 2011. A framework for comparing processes of speciation in the presence of gene flow. Molecular Ecology 20:5123–5140.</w:t>
       </w:r>
     </w:p>
-    <w:bookmarkEnd w:id="86"/>
-    <w:bookmarkStart w:id="87" w:name="ref-sobelandchen2014"/>
+    <w:bookmarkEnd w:id="87"/>
+    <w:bookmarkStart w:id="88" w:name="ref-sobelandchen2014"/>
     <w:p>
       <w:pPr>
         <w:pStyle w:val="Bibliography"/>
@@ -1662,8 +1672,8 @@
         <w:t xml:space="preserve">Sobel, J. M., and G. F. Chen. 2014. Unification of methods for estimating the strength of reproductive isolation. Evolution 68:1511–1522.</w:t>
       </w:r>
     </w:p>
-    <w:bookmarkEnd w:id="87"/>
-    <w:bookmarkStart w:id="88" w:name="ref-standevteam2018"/>
+    <w:bookmarkEnd w:id="88"/>
+    <w:bookmarkStart w:id="89" w:name="ref-standevteam2018"/>
     <w:p>
       <w:pPr>
         <w:pStyle w:val="Bibliography"/>
@@ -1672,8 +1682,8 @@
         <w:t xml:space="preserve">Stan Development Team. 2018. RStan: The R interface to Stan.</w:t>
       </w:r>
     </w:p>
-    <w:bookmarkEnd w:id="88"/>
-    <w:bookmarkStart w:id="89" w:name="ref-westram2018"/>
+    <w:bookmarkEnd w:id="89"/>
+    <w:bookmarkStart w:id="90" w:name="ref-westram2018"/>
     <w:p>
       <w:pPr>
         <w:pStyle w:val="Bibliography"/>
@@ -1682,8 +1692,8 @@
         <w:t xml:space="preserve">Westram, A. M., M. Rafajlović, P. Chaube, R. Faria, T. Larsson, M. Panova, M. Ravinet, A. Blomberg, B. Mehlig, K. Johannesson, and R. K. Butlin. 2018. Clines on the seashore: The genomic architecture underlying rapid divergence in the face of gene flow. Evolution Letters 2:297–309.</w:t>
       </w:r>
     </w:p>
-    <w:bookmarkEnd w:id="89"/>
     <w:bookmarkEnd w:id="90"/>
+    <w:bookmarkEnd w:id="91"/>
     <w:sectPr/>
   </w:body>
 </w:document>

</xml_diff>